<commit_message>
proof read and edit speech notes
</commit_message>
<xml_diff>
--- a/Presentation Speech Notes.docx
+++ b/Presentation Speech Notes.docx
@@ -54,7 +54,7 @@
           <w:szCs w:val="28"/>
           <w:lang w:val="en-US"/>
         </w:rPr>
-        <w:t xml:space="preserve"> Year BIT student and today I’m going to be teaching you all a little bit about report writing and referencing</w:t>
+        <w:t xml:space="preserve"> Year BIT student and today I’m going to be teaching you a little bit about report writing and referencing</w:t>
       </w:r>
       <w:r>
         <w:rPr>
@@ -152,7 +152,39 @@
           <w:szCs w:val="28"/>
           <w:lang w:val="en-US"/>
         </w:rPr>
-        <w:t xml:space="preserve">it is important that we know how to communicate information to others and in this course and in any other course you may take in the future you will have to </w:t>
+        <w:t>it is important that we know how to communicate information to others</w:t>
+      </w:r>
+      <w:r>
+        <w:rPr>
+          <w:sz w:val="28"/>
+          <w:szCs w:val="28"/>
+          <w:lang w:val="en-US"/>
+        </w:rPr>
+        <w:t>.</w:t>
+      </w:r>
+      <w:r>
+        <w:rPr>
+          <w:sz w:val="28"/>
+          <w:szCs w:val="28"/>
+          <w:lang w:val="en-US"/>
+        </w:rPr>
+        <w:t xml:space="preserve"> </w:t>
+      </w:r>
+      <w:r>
+        <w:rPr>
+          <w:sz w:val="28"/>
+          <w:szCs w:val="28"/>
+          <w:lang w:val="en-US"/>
+        </w:rPr>
+        <w:t>I</w:t>
+      </w:r>
+      <w:r>
+        <w:rPr>
+          <w:sz w:val="28"/>
+          <w:szCs w:val="28"/>
+          <w:lang w:val="en-US"/>
+        </w:rPr>
+        <w:t xml:space="preserve">n this course and in any other course you may take in the future you will have to </w:t>
       </w:r>
       <w:r>
         <w:rPr>
@@ -192,6 +224,227 @@
           <w:lang w:val="en-US"/>
         </w:rPr>
       </w:pPr>
+      <w:r>
+        <w:rPr>
+          <w:sz w:val="28"/>
+          <w:szCs w:val="28"/>
+          <w:lang w:val="en-US"/>
+        </w:rPr>
+        <w:t>So</w:t>
+      </w:r>
+      <w:r>
+        <w:rPr>
+          <w:sz w:val="28"/>
+          <w:szCs w:val="28"/>
+          <w:lang w:val="en-US"/>
+        </w:rPr>
+        <w:t>,</w:t>
+      </w:r>
+      <w:r>
+        <w:rPr>
+          <w:sz w:val="28"/>
+          <w:szCs w:val="28"/>
+          <w:lang w:val="en-US"/>
+        </w:rPr>
+        <w:t xml:space="preserve"> what are we going to cover today? </w:t>
+      </w:r>
+    </w:p>
+    <w:p>
+      <w:pPr>
+        <w:rPr>
+          <w:sz w:val="28"/>
+          <w:szCs w:val="28"/>
+          <w:lang w:val="en-US"/>
+        </w:rPr>
+      </w:pPr>
+      <w:r>
+        <w:rPr>
+          <w:sz w:val="28"/>
+          <w:szCs w:val="28"/>
+          <w:lang w:val="en-US"/>
+        </w:rPr>
+        <w:t>First</w:t>
+      </w:r>
+      <w:r>
+        <w:rPr>
+          <w:sz w:val="28"/>
+          <w:szCs w:val="28"/>
+          <w:lang w:val="en-US"/>
+        </w:rPr>
+        <w:t>,</w:t>
+      </w:r>
+      <w:r>
+        <w:rPr>
+          <w:sz w:val="28"/>
+          <w:szCs w:val="28"/>
+          <w:lang w:val="en-US"/>
+        </w:rPr>
+        <w:t xml:space="preserve"> we will cover report structure</w:t>
+      </w:r>
+    </w:p>
+    <w:p>
+      <w:pPr>
+        <w:rPr>
+          <w:sz w:val="28"/>
+          <w:szCs w:val="28"/>
+          <w:lang w:val="en-US"/>
+        </w:rPr>
+      </w:pPr>
+      <w:r>
+        <w:rPr>
+          <w:sz w:val="28"/>
+          <w:szCs w:val="28"/>
+          <w:lang w:val="en-US"/>
+        </w:rPr>
+        <w:t>Then the differences between academic and technical reports</w:t>
+      </w:r>
+    </w:p>
+    <w:p>
+      <w:pPr>
+        <w:rPr>
+          <w:sz w:val="28"/>
+          <w:szCs w:val="28"/>
+          <w:lang w:val="en-US"/>
+        </w:rPr>
+      </w:pPr>
+      <w:r>
+        <w:rPr>
+          <w:sz w:val="28"/>
+          <w:szCs w:val="28"/>
+          <w:lang w:val="en-US"/>
+        </w:rPr>
+        <w:t>A quick look at using images</w:t>
+      </w:r>
+    </w:p>
+    <w:p>
+      <w:pPr>
+        <w:rPr>
+          <w:sz w:val="28"/>
+          <w:szCs w:val="28"/>
+          <w:lang w:val="en-US"/>
+        </w:rPr>
+      </w:pPr>
+      <w:r>
+        <w:rPr>
+          <w:sz w:val="28"/>
+          <w:szCs w:val="28"/>
+          <w:lang w:val="en-US"/>
+        </w:rPr>
+        <w:t>Plagiarism and how to avoid it!</w:t>
+      </w:r>
+    </w:p>
+    <w:p>
+      <w:pPr>
+        <w:rPr>
+          <w:sz w:val="28"/>
+          <w:szCs w:val="28"/>
+          <w:lang w:val="en-US"/>
+        </w:rPr>
+      </w:pPr>
+      <w:r>
+        <w:rPr>
+          <w:sz w:val="28"/>
+          <w:szCs w:val="28"/>
+          <w:lang w:val="en-US"/>
+        </w:rPr>
+        <w:t>Referencing Types and how to reference</w:t>
+      </w:r>
+    </w:p>
+    <w:p>
+      <w:pPr>
+        <w:rPr>
+          <w:sz w:val="28"/>
+          <w:szCs w:val="28"/>
+          <w:lang w:val="en-US"/>
+        </w:rPr>
+      </w:pPr>
+      <w:r>
+        <w:rPr>
+          <w:sz w:val="28"/>
+          <w:szCs w:val="28"/>
+          <w:lang w:val="en-US"/>
+        </w:rPr>
+        <w:t>Some general writing and formatting advice</w:t>
+      </w:r>
+    </w:p>
+    <w:p>
+      <w:pPr>
+        <w:rPr>
+          <w:sz w:val="28"/>
+          <w:szCs w:val="28"/>
+          <w:lang w:val="en-US"/>
+        </w:rPr>
+      </w:pPr>
+      <w:r>
+        <w:rPr>
+          <w:sz w:val="28"/>
+          <w:szCs w:val="28"/>
+          <w:lang w:val="en-US"/>
+        </w:rPr>
+        <w:t>Then we are going to do a couple of small activities</w:t>
+      </w:r>
+      <w:r>
+        <w:rPr>
+          <w:sz w:val="28"/>
+          <w:szCs w:val="28"/>
+          <w:lang w:val="en-US"/>
+        </w:rPr>
+        <w:t xml:space="preserve"> and hopefully we will still have some time for questions.</w:t>
+      </w:r>
+    </w:p>
+    <w:p>
+      <w:pPr>
+        <w:rPr>
+          <w:b/>
+          <w:bCs/>
+          <w:sz w:val="40"/>
+          <w:szCs w:val="40"/>
+          <w:lang w:val="en-US"/>
+        </w:rPr>
+      </w:pPr>
+      <w:r>
+        <w:rPr>
+          <w:b/>
+          <w:bCs/>
+          <w:sz w:val="40"/>
+          <w:szCs w:val="40"/>
+          <w:lang w:val="en-US"/>
+        </w:rPr>
+        <w:t>Cover Pages</w:t>
+      </w:r>
+    </w:p>
+    <w:p>
+      <w:pPr>
+        <w:rPr>
+          <w:sz w:val="28"/>
+          <w:szCs w:val="28"/>
+          <w:lang w:val="en-US"/>
+        </w:rPr>
+      </w:pPr>
+      <w:r>
+        <w:rPr>
+          <w:sz w:val="28"/>
+          <w:szCs w:val="28"/>
+          <w:lang w:val="en-US"/>
+        </w:rPr>
+        <w:t>So, cover pages. These are very simple</w:t>
+      </w:r>
+      <w:r>
+        <w:rPr>
+          <w:sz w:val="28"/>
+          <w:szCs w:val="28"/>
+          <w:lang w:val="en-US"/>
+        </w:rPr>
+        <w:t>;</w:t>
+      </w:r>
+      <w:r>
+        <w:rPr>
+          <w:sz w:val="28"/>
+          <w:szCs w:val="28"/>
+          <w:lang w:val="en-US"/>
+        </w:rPr>
+        <w:t xml:space="preserve"> you can make them yourself or if you’re using </w:t>
+      </w:r>
       <w:proofErr w:type="gramStart"/>
       <w:r>
         <w:rPr>
@@ -199,7 +452,15 @@
           <w:szCs w:val="28"/>
           <w:lang w:val="en-US"/>
         </w:rPr>
-        <w:t>So</w:t>
+        <w:t>W</w:t>
+      </w:r>
+      <w:r>
+        <w:rPr>
+          <w:sz w:val="28"/>
+          <w:szCs w:val="28"/>
+          <w:lang w:val="en-US"/>
+        </w:rPr>
+        <w:t>ord</w:t>
       </w:r>
       <w:proofErr w:type="gramEnd"/>
       <w:r>
@@ -208,211 +469,16 @@
           <w:szCs w:val="28"/>
           <w:lang w:val="en-US"/>
         </w:rPr>
-        <w:t xml:space="preserve"> what are we going to cover today? </w:t>
-      </w:r>
-    </w:p>
-    <w:p>
-      <w:pPr>
-        <w:rPr>
-          <w:sz w:val="28"/>
-          <w:szCs w:val="28"/>
-          <w:lang w:val="en-US"/>
-        </w:rPr>
-      </w:pPr>
-      <w:proofErr w:type="gramStart"/>
-      <w:r>
-        <w:rPr>
-          <w:sz w:val="28"/>
-          <w:szCs w:val="28"/>
-          <w:lang w:val="en-US"/>
-        </w:rPr>
-        <w:t>First</w:t>
-      </w:r>
-      <w:proofErr w:type="gramEnd"/>
-      <w:r>
-        <w:rPr>
-          <w:sz w:val="28"/>
-          <w:szCs w:val="28"/>
-          <w:lang w:val="en-US"/>
-        </w:rPr>
-        <w:t xml:space="preserve"> we will cover report structure</w:t>
-      </w:r>
-    </w:p>
-    <w:p>
-      <w:pPr>
-        <w:rPr>
-          <w:sz w:val="28"/>
-          <w:szCs w:val="28"/>
-          <w:lang w:val="en-US"/>
-        </w:rPr>
-      </w:pPr>
-      <w:r>
-        <w:rPr>
-          <w:sz w:val="28"/>
-          <w:szCs w:val="28"/>
-          <w:lang w:val="en-US"/>
-        </w:rPr>
-        <w:t>Then the differences between academic and technical reports</w:t>
-      </w:r>
-    </w:p>
-    <w:p>
-      <w:pPr>
-        <w:rPr>
-          <w:sz w:val="28"/>
-          <w:szCs w:val="28"/>
-          <w:lang w:val="en-US"/>
-        </w:rPr>
-      </w:pPr>
-      <w:r>
-        <w:rPr>
-          <w:sz w:val="28"/>
-          <w:szCs w:val="28"/>
-          <w:lang w:val="en-US"/>
-        </w:rPr>
-        <w:t>A quick look at using images</w:t>
-      </w:r>
-    </w:p>
-    <w:p>
-      <w:pPr>
-        <w:rPr>
-          <w:sz w:val="28"/>
-          <w:szCs w:val="28"/>
-          <w:lang w:val="en-US"/>
-        </w:rPr>
-      </w:pPr>
-      <w:r>
-        <w:rPr>
-          <w:sz w:val="28"/>
-          <w:szCs w:val="28"/>
-          <w:lang w:val="en-US"/>
-        </w:rPr>
-        <w:t>Plagiarism and how to avoid it!</w:t>
-      </w:r>
-    </w:p>
-    <w:p>
-      <w:pPr>
-        <w:rPr>
-          <w:sz w:val="28"/>
-          <w:szCs w:val="28"/>
-          <w:lang w:val="en-US"/>
-        </w:rPr>
-      </w:pPr>
-      <w:r>
-        <w:rPr>
-          <w:sz w:val="28"/>
-          <w:szCs w:val="28"/>
-          <w:lang w:val="en-US"/>
-        </w:rPr>
-        <w:t>Referencing Types and how to reference</w:t>
-      </w:r>
-    </w:p>
-    <w:p>
-      <w:pPr>
-        <w:rPr>
-          <w:sz w:val="28"/>
-          <w:szCs w:val="28"/>
-          <w:lang w:val="en-US"/>
-        </w:rPr>
-      </w:pPr>
-      <w:r>
-        <w:rPr>
-          <w:sz w:val="28"/>
-          <w:szCs w:val="28"/>
-          <w:lang w:val="en-US"/>
-        </w:rPr>
-        <w:t>Some general writing and formatting advice</w:t>
-      </w:r>
-    </w:p>
-    <w:p>
-      <w:pPr>
-        <w:rPr>
-          <w:sz w:val="28"/>
-          <w:szCs w:val="28"/>
-          <w:lang w:val="en-US"/>
-        </w:rPr>
-      </w:pPr>
-      <w:r>
-        <w:rPr>
-          <w:sz w:val="28"/>
-          <w:szCs w:val="28"/>
-          <w:lang w:val="en-US"/>
-        </w:rPr>
-        <w:t>Then we are going to do a couple of small activities</w:t>
-      </w:r>
-      <w:r>
-        <w:rPr>
-          <w:sz w:val="28"/>
-          <w:szCs w:val="28"/>
-          <w:lang w:val="en-US"/>
-        </w:rPr>
-        <w:t xml:space="preserve"> and hopefully we will still have some time for questions.</w:t>
-      </w:r>
-    </w:p>
-    <w:p>
-      <w:pPr>
-        <w:rPr>
-          <w:b/>
-          <w:bCs/>
-          <w:sz w:val="40"/>
-          <w:szCs w:val="40"/>
-          <w:lang w:val="en-US"/>
-        </w:rPr>
-      </w:pPr>
-      <w:r>
-        <w:rPr>
-          <w:b/>
-          <w:bCs/>
-          <w:sz w:val="40"/>
-          <w:szCs w:val="40"/>
-          <w:lang w:val="en-US"/>
-        </w:rPr>
-        <w:t>Cover Pages</w:t>
-      </w:r>
-    </w:p>
-    <w:p>
-      <w:pPr>
-        <w:rPr>
-          <w:sz w:val="28"/>
-          <w:szCs w:val="28"/>
-          <w:lang w:val="en-US"/>
-        </w:rPr>
-      </w:pPr>
-      <w:r>
-        <w:rPr>
-          <w:sz w:val="28"/>
-          <w:szCs w:val="28"/>
-          <w:lang w:val="en-US"/>
-        </w:rPr>
-        <w:t xml:space="preserve">So, cover pages. These are very </w:t>
-      </w:r>
-      <w:proofErr w:type="gramStart"/>
-      <w:r>
-        <w:rPr>
-          <w:sz w:val="28"/>
-          <w:szCs w:val="28"/>
-          <w:lang w:val="en-US"/>
-        </w:rPr>
-        <w:t>simple,</w:t>
-      </w:r>
-      <w:proofErr w:type="gramEnd"/>
-      <w:r>
-        <w:rPr>
-          <w:sz w:val="28"/>
-          <w:szCs w:val="28"/>
-          <w:lang w:val="en-US"/>
-        </w:rPr>
-        <w:t xml:space="preserve"> you can make them yourself or if you’re using word you can have predesigned cover pages inserted into your report. I personally prefer the predesigned word cover pages as I tend to get fussy about images and alignment which means I waste a lot of time doing something I don’t really need to spend time on. </w:t>
-      </w:r>
-      <w:proofErr w:type="gramStart"/>
-      <w:r>
-        <w:rPr>
-          <w:sz w:val="28"/>
-          <w:szCs w:val="28"/>
-          <w:lang w:val="en-US"/>
-        </w:rPr>
-        <w:t>Usually</w:t>
-      </w:r>
-      <w:proofErr w:type="gramEnd"/>
+        <w:t xml:space="preserve"> you can have predesigned cover pages inserted into your report. I personally prefer the predesigned word cover pages as I tend to get fussy about images and alignment which means I waste a lot of time doing something I don’t really need to spend time on. Usually</w:t>
+      </w:r>
+      <w:r>
+        <w:rPr>
+          <w:sz w:val="28"/>
+          <w:szCs w:val="28"/>
+          <w:lang w:val="en-US"/>
+        </w:rPr>
+        <w:t>,</w:t>
+      </w:r>
       <w:r>
         <w:rPr>
           <w:sz w:val="28"/>
@@ -428,18 +494,16 @@
           <w:lang w:val="en-US"/>
         </w:rPr>
         <w:lastRenderedPageBreak/>
-        <w:t xml:space="preserve">assignments because I just feel it makes them look more appealing. A cover page should just include relevant information. </w:t>
-      </w:r>
-      <w:proofErr w:type="gramStart"/>
-      <w:r>
-        <w:rPr>
-          <w:sz w:val="28"/>
-          <w:szCs w:val="28"/>
-          <w:lang w:val="en-US"/>
-        </w:rPr>
-        <w:t>So</w:t>
-      </w:r>
-      <w:proofErr w:type="gramEnd"/>
+        <w:t>assignments because I just feel it makes them look more appealing. A cover page should just include relevant information. So</w:t>
+      </w:r>
+      <w:r>
+        <w:rPr>
+          <w:sz w:val="28"/>
+          <w:szCs w:val="28"/>
+          <w:lang w:val="en-US"/>
+        </w:rPr>
+        <w:t>,</w:t>
+      </w:r>
       <w:r>
         <w:rPr>
           <w:sz w:val="28"/>
@@ -508,15 +572,15 @@
           <w:szCs w:val="28"/>
           <w:lang w:val="en-US"/>
         </w:rPr>
-        <w:t xml:space="preserve"> getting into intense details if they don’t need to. Also</w:t>
-      </w:r>
-      <w:r>
-        <w:rPr>
-          <w:sz w:val="28"/>
-          <w:szCs w:val="28"/>
-          <w:lang w:val="en-US"/>
-        </w:rPr>
-        <w:t>,</w:t>
+        <w:t xml:space="preserve"> getting into intense details if they don’t need to. </w:t>
+      </w:r>
+      <w:r>
+        <w:rPr>
+          <w:sz w:val="28"/>
+          <w:szCs w:val="28"/>
+          <w:lang w:val="en-US"/>
+        </w:rPr>
+        <w:t>It is</w:t>
       </w:r>
       <w:r>
         <w:rPr>
@@ -534,16 +598,14 @@
         </w:rPr>
         <w:t xml:space="preserve"> These shouldn’t exceed a page; in </w:t>
       </w:r>
-      <w:proofErr w:type="gramStart"/>
-      <w:r>
-        <w:rPr>
-          <w:sz w:val="28"/>
-          <w:szCs w:val="28"/>
-          <w:lang w:val="en-US"/>
-        </w:rPr>
-        <w:t>fact</w:t>
-      </w:r>
-      <w:proofErr w:type="gramEnd"/>
+      <w:r>
+        <w:rPr>
+          <w:sz w:val="28"/>
+          <w:szCs w:val="28"/>
+          <w:lang w:val="en-US"/>
+        </w:rPr>
+        <w:t>fact,</w:t>
+      </w:r>
       <w:r>
         <w:rPr>
           <w:sz w:val="28"/>
@@ -620,7 +682,23 @@
           <w:szCs w:val="28"/>
           <w:lang w:val="en-US"/>
         </w:rPr>
-        <w:t xml:space="preserve"> Make sure you give your sections clear and descriptive names that match what headings you put in the contents. </w:t>
+        <w:t xml:space="preserve"> Make sure you give your sections clear and descriptive names that match </w:t>
+      </w:r>
+      <w:r>
+        <w:rPr>
+          <w:sz w:val="28"/>
+          <w:szCs w:val="28"/>
+          <w:lang w:val="en-US"/>
+        </w:rPr>
+        <w:t>the</w:t>
+      </w:r>
+      <w:r>
+        <w:rPr>
+          <w:sz w:val="28"/>
+          <w:szCs w:val="28"/>
+          <w:lang w:val="en-US"/>
+        </w:rPr>
+        <w:t xml:space="preserve"> headings you put in the contents. </w:t>
       </w:r>
     </w:p>
     <w:p>
@@ -737,7 +815,23 @@
           <w:szCs w:val="28"/>
           <w:lang w:val="en-US"/>
         </w:rPr>
-        <w:t xml:space="preserve"> this will be any information that you have been asked to include in your report.</w:t>
+        <w:t xml:space="preserve"> this will be any information</w:t>
+      </w:r>
+      <w:r>
+        <w:rPr>
+          <w:sz w:val="28"/>
+          <w:szCs w:val="28"/>
+          <w:lang w:val="en-US"/>
+        </w:rPr>
+        <w:t xml:space="preserve"> or sections</w:t>
+      </w:r>
+      <w:r>
+        <w:rPr>
+          <w:sz w:val="28"/>
+          <w:szCs w:val="28"/>
+          <w:lang w:val="en-US"/>
+        </w:rPr>
+        <w:t xml:space="preserve"> that you have been asked to include in your report.</w:t>
       </w:r>
     </w:p>
     <w:p>
@@ -775,7 +869,23 @@
           <w:szCs w:val="28"/>
           <w:lang w:val="en-US"/>
         </w:rPr>
-        <w:t xml:space="preserve">All reports or papers should finish with a conclusion. Which is just writing an overview of everything you learnt. No new information should be added to this that hasn’t already been covered somewhere else in the report. The same goes for an abstract or executive summary. Whatever you say in those must be written and explained somewhere </w:t>
+        <w:t>All reports or papers should finish with a conclusion. Which is just writing an overview of everything you learnt</w:t>
+      </w:r>
+      <w:r>
+        <w:rPr>
+          <w:sz w:val="28"/>
+          <w:szCs w:val="28"/>
+          <w:lang w:val="en-US"/>
+        </w:rPr>
+        <w:t xml:space="preserve"> during your research</w:t>
+      </w:r>
+      <w:r>
+        <w:rPr>
+          <w:sz w:val="28"/>
+          <w:szCs w:val="28"/>
+          <w:lang w:val="en-US"/>
+        </w:rPr>
+        <w:t xml:space="preserve">. No new information should be added to this that hasn’t already been covered somewhere else in the report. The same goes for an abstract or executive summary. Whatever you say in those must be written and explained somewhere </w:t>
       </w:r>
       <w:r>
         <w:rPr>
@@ -891,7 +1001,55 @@
           <w:szCs w:val="28"/>
           <w:lang w:val="en-US"/>
         </w:rPr>
-        <w:t>Appendices are anything that needs to be included in the report but aren’t part of the main body of the report. Basically, they are further information. For example, if during your report you discussed interviewing someone and perhaps quoted them. It would be appropriate to include a transcript of that interview as an appendix. Now if you have more than one item you list your heading should be “appendices” if you are only added one thing, then you state the heading as “appendix”.</w:t>
+        <w:t xml:space="preserve">Appendices are anything that needs to be included in the report but aren’t part of the main body of the report. Basically, they are further information. For example, if during your report you discussed interviewing someone and perhaps quoted them. It would be appropriate to include a transcript of that interview as an appendix. Now if you have more than one item </w:t>
+      </w:r>
+      <w:r>
+        <w:rPr>
+          <w:sz w:val="28"/>
+          <w:szCs w:val="28"/>
+          <w:lang w:val="en-US"/>
+        </w:rPr>
+        <w:t>in your</w:t>
+      </w:r>
+      <w:r>
+        <w:rPr>
+          <w:sz w:val="28"/>
+          <w:szCs w:val="28"/>
+          <w:lang w:val="en-US"/>
+        </w:rPr>
+        <w:t xml:space="preserve"> list</w:t>
+      </w:r>
+      <w:r>
+        <w:rPr>
+          <w:sz w:val="28"/>
+          <w:szCs w:val="28"/>
+          <w:lang w:val="en-US"/>
+        </w:rPr>
+        <w:t>,</w:t>
+      </w:r>
+      <w:r>
+        <w:rPr>
+          <w:sz w:val="28"/>
+          <w:szCs w:val="28"/>
+          <w:lang w:val="en-US"/>
+        </w:rPr>
+        <w:t xml:space="preserve"> your heading should be “appendices” if you are only added one thing, then you </w:t>
+      </w:r>
+      <w:r>
+        <w:rPr>
+          <w:sz w:val="28"/>
+          <w:szCs w:val="28"/>
+          <w:lang w:val="en-US"/>
+        </w:rPr>
+        <w:t xml:space="preserve">should </w:t>
+      </w:r>
+      <w:r>
+        <w:rPr>
+          <w:sz w:val="28"/>
+          <w:szCs w:val="28"/>
+          <w:lang w:val="en-US"/>
+        </w:rPr>
+        <w:t>state the heading as “appendix”.</w:t>
       </w:r>
     </w:p>
     <w:p>
@@ -959,7 +1117,71 @@
           <w:szCs w:val="28"/>
           <w:lang w:val="en-US"/>
         </w:rPr>
-        <w:t xml:space="preserve"> you might have heard people talk about academic writing vs. technical writing, in regards to reports. Technical reports are quite </w:t>
+        <w:t xml:space="preserve"> you might have heard people talk about academic writing vs. technical writing, in regards to reports. Technical reports are quite specific</w:t>
+      </w:r>
+      <w:r>
+        <w:rPr>
+          <w:sz w:val="28"/>
+          <w:szCs w:val="28"/>
+          <w:lang w:val="en-US"/>
+        </w:rPr>
+        <w:t>,</w:t>
+      </w:r>
+      <w:r>
+        <w:rPr>
+          <w:sz w:val="28"/>
+          <w:szCs w:val="28"/>
+          <w:lang w:val="en-US"/>
+        </w:rPr>
+        <w:t xml:space="preserve"> and they have a very targeted audience. They usually cover the conveying of technical information, such as research into </w:t>
+      </w:r>
+      <w:r>
+        <w:rPr>
+          <w:sz w:val="28"/>
+          <w:szCs w:val="28"/>
+          <w:lang w:val="en-US"/>
+        </w:rPr>
+        <w:t xml:space="preserve">a </w:t>
+      </w:r>
+      <w:r>
+        <w:rPr>
+          <w:sz w:val="28"/>
+          <w:szCs w:val="28"/>
+          <w:lang w:val="en-US"/>
+        </w:rPr>
+        <w:t>system upgrade</w:t>
+      </w:r>
+      <w:r>
+        <w:rPr>
+          <w:sz w:val="28"/>
+          <w:szCs w:val="28"/>
+          <w:lang w:val="en-US"/>
+        </w:rPr>
+        <w:t xml:space="preserve"> with</w:t>
+      </w:r>
+      <w:r>
+        <w:rPr>
+          <w:sz w:val="28"/>
+          <w:szCs w:val="28"/>
+          <w:lang w:val="en-US"/>
+        </w:rPr>
+        <w:t xml:space="preserve"> a discussion of impacts this might have on current systems. The language used is very straightforward. Whereas academic reports and writing </w:t>
+      </w:r>
+      <w:r>
+        <w:rPr>
+          <w:sz w:val="28"/>
+          <w:szCs w:val="28"/>
+          <w:lang w:val="en-US"/>
+        </w:rPr>
+        <w:t>are</w:t>
+      </w:r>
+      <w:r>
+        <w:rPr>
+          <w:sz w:val="28"/>
+          <w:szCs w:val="28"/>
+          <w:lang w:val="en-US"/>
+        </w:rPr>
+        <w:t xml:space="preserve"> usually more focused on theories and discussion of those theories. Or discussion of research that was undertaken and how that compares to previous research. If you stay in </w:t>
       </w:r>
       <w:proofErr w:type="gramStart"/>
       <w:r>
@@ -968,7 +1190,7 @@
           <w:szCs w:val="28"/>
           <w:lang w:val="en-US"/>
         </w:rPr>
-        <w:t>specific</w:t>
+        <w:t>IT</w:t>
       </w:r>
       <w:proofErr w:type="gramEnd"/>
       <w:r>
@@ -977,40 +1199,6 @@
           <w:szCs w:val="28"/>
           <w:lang w:val="en-US"/>
         </w:rPr>
-        <w:t xml:space="preserve"> and they have a very targeted audience. They usually cover the conveying of technical information, such as research into system upgrades and discussion of impacts this might have on current systems. The language used is very straightforward. Whereas academic reports and writing </w:t>
-      </w:r>
-      <w:r>
-        <w:rPr>
-          <w:sz w:val="28"/>
-          <w:szCs w:val="28"/>
-          <w:lang w:val="en-US"/>
-        </w:rPr>
-        <w:t>are</w:t>
-      </w:r>
-      <w:r>
-        <w:rPr>
-          <w:sz w:val="28"/>
-          <w:szCs w:val="28"/>
-          <w:lang w:val="en-US"/>
-        </w:rPr>
-        <w:t xml:space="preserve"> usually more focused on theories and discussion of those theories. Or discussion of research that was undertaken and how that compares to previous research. If you stay in </w:t>
-      </w:r>
-      <w:proofErr w:type="gramStart"/>
-      <w:r>
-        <w:rPr>
-          <w:sz w:val="28"/>
-          <w:szCs w:val="28"/>
-          <w:lang w:val="en-US"/>
-        </w:rPr>
-        <w:t>IT</w:t>
-      </w:r>
-      <w:proofErr w:type="gramEnd"/>
-      <w:r>
-        <w:rPr>
-          <w:sz w:val="28"/>
-          <w:szCs w:val="28"/>
-          <w:lang w:val="en-US"/>
-        </w:rPr>
         <w:t xml:space="preserve"> you will continue with technical writing</w:t>
       </w:r>
       <w:r>
@@ -1019,7 +1207,7 @@
           <w:szCs w:val="28"/>
           <w:lang w:val="en-US"/>
         </w:rPr>
-        <w:t xml:space="preserve"> and won’t have to worry about academic </w:t>
+        <w:t xml:space="preserve"> and won’t have to worry about </w:t>
       </w:r>
       <w:r>
         <w:rPr>
@@ -1028,7 +1216,7 @@
           <w:lang w:val="en-US"/>
         </w:rPr>
         <w:lastRenderedPageBreak/>
-        <w:t>writing which is great because you’ll avoid writing literature reviews which are an absolute nightmare to write. I know from personal experience.</w:t>
+        <w:t>academic writing which is great because you’ll avoid writing literature reviews which are an absolute nightmare to write. I know from personal experience.</w:t>
       </w:r>
     </w:p>
     <w:p>
@@ -1066,15 +1254,47 @@
           <w:szCs w:val="28"/>
           <w:lang w:val="en-US"/>
         </w:rPr>
-        <w:t>Now when it comes to images. Only include images that are relevant to the report and the information you’re giving in that section. If it’s not relevant don’t include it. Also, you need to reference the images if you don’t own them. Images should be appropriate</w:t>
-      </w:r>
-      <w:r>
-        <w:rPr>
-          <w:sz w:val="28"/>
-          <w:szCs w:val="28"/>
-          <w:lang w:val="en-US"/>
-        </w:rPr>
-        <w:t>ly formatted. They should be centered and a suitable size for the reader, they shouldn’t have to enlarge an image to understand it. If this is the case, you should consider breaking the image down into smaller parts and enlarging it. You should also consider adding a title or short explanation of the image if it not made completely clear in the writing.</w:t>
+        <w:t>Now when it comes to images. Only include images that are relevant to the report and the information you’re giving in that section. If it’s not relevant</w:t>
+      </w:r>
+      <w:r>
+        <w:rPr>
+          <w:sz w:val="28"/>
+          <w:szCs w:val="28"/>
+          <w:lang w:val="en-US"/>
+        </w:rPr>
+        <w:t>,</w:t>
+      </w:r>
+      <w:r>
+        <w:rPr>
+          <w:sz w:val="28"/>
+          <w:szCs w:val="28"/>
+          <w:lang w:val="en-US"/>
+        </w:rPr>
+        <w:t xml:space="preserve"> don’t include it. Also, you need to reference the images if you don’t own them. Images should be appropriate</w:t>
+      </w:r>
+      <w:r>
+        <w:rPr>
+          <w:sz w:val="28"/>
+          <w:szCs w:val="28"/>
+          <w:lang w:val="en-US"/>
+        </w:rPr>
+        <w:t xml:space="preserve">ly formatted. They should be centered and a suitable size for the reader, they shouldn’t have to enlarge an image to understand it. If this is the case, you should consider breaking the image down into smaller parts and enlarging it. You should also consider adding a title or short explanation of the image if it not made completely clear in the </w:t>
+      </w:r>
+      <w:r>
+        <w:rPr>
+          <w:sz w:val="28"/>
+          <w:szCs w:val="28"/>
+          <w:lang w:val="en-US"/>
+        </w:rPr>
+        <w:t>section already</w:t>
+      </w:r>
+      <w:r>
+        <w:rPr>
+          <w:sz w:val="28"/>
+          <w:szCs w:val="28"/>
+          <w:lang w:val="en-US"/>
+        </w:rPr>
+        <w:t>.</w:t>
       </w:r>
     </w:p>
     <w:p>
@@ -1112,7 +1332,23 @@
           <w:szCs w:val="28"/>
           <w:lang w:val="en-US"/>
         </w:rPr>
-        <w:t>I know plagiarism can be a bit of a scary word but it’s very easy to avoid. That’s why correct referencing is so important. If something is not your idea, it should be referenced. Where possible always paraphrase over quoting. Because this helps demonstrate your own understanding of the topic. You should only quote when it is absolutely necessary or if by paraphrasing it would take meaning away from it.</w:t>
+        <w:t xml:space="preserve">I know plagiarism can be a bit of a scary word but it’s very easy to avoid. That’s why correct referencing is so important. If something is not your idea, it should be referenced. Where possible always paraphrase over quoting. Because this helps demonstrate your own understanding of the topic. You should only quote when it is absolutely necessary or if by paraphrasing it would take meaning away from </w:t>
+      </w:r>
+      <w:r>
+        <w:rPr>
+          <w:sz w:val="28"/>
+          <w:szCs w:val="28"/>
+          <w:lang w:val="en-US"/>
+        </w:rPr>
+        <w:t>the quote</w:t>
+      </w:r>
+      <w:r>
+        <w:rPr>
+          <w:sz w:val="28"/>
+          <w:szCs w:val="28"/>
+          <w:lang w:val="en-US"/>
+        </w:rPr>
+        <w:t>.</w:t>
       </w:r>
     </w:p>
     <w:p>
@@ -1196,7 +1432,24 @@
           <w:szCs w:val="28"/>
           <w:lang w:val="en-US"/>
         </w:rPr>
-        <w:t xml:space="preserve"> See how each reference is correctly formatted, it is also in alphabetical order. There’s a really quick and easy way to do this in word which I can show you later if we have time. Also, each reference is indented from the second line.</w:t>
+        <w:t xml:space="preserve"> </w:t>
+      </w:r>
+    </w:p>
+    <w:p>
+      <w:pPr>
+        <w:rPr>
+          <w:sz w:val="28"/>
+          <w:szCs w:val="28"/>
+          <w:lang w:val="en-US"/>
+        </w:rPr>
+      </w:pPr>
+      <w:r>
+        <w:rPr>
+          <w:sz w:val="28"/>
+          <w:szCs w:val="28"/>
+          <w:lang w:val="en-US"/>
+        </w:rPr>
+        <w:br w:type="page"/>
       </w:r>
     </w:p>
     <w:p>
@@ -1218,6 +1471,60 @@
           <w:lang w:val="en-US"/>
         </w:rPr>
         <w:lastRenderedPageBreak/>
+        <w:t>Reference List Example</w:t>
+      </w:r>
+    </w:p>
+    <w:p>
+      <w:pPr>
+        <w:rPr>
+          <w:sz w:val="28"/>
+          <w:szCs w:val="28"/>
+          <w:lang w:val="en-US"/>
+        </w:rPr>
+      </w:pPr>
+      <w:r>
+        <w:rPr>
+          <w:sz w:val="28"/>
+          <w:szCs w:val="28"/>
+          <w:lang w:val="en-US"/>
+        </w:rPr>
+        <w:t xml:space="preserve">See </w:t>
+      </w:r>
+      <w:r>
+        <w:rPr>
+          <w:sz w:val="28"/>
+          <w:szCs w:val="28"/>
+          <w:lang w:val="en-US"/>
+        </w:rPr>
+        <w:t xml:space="preserve">here, </w:t>
+      </w:r>
+      <w:r>
+        <w:rPr>
+          <w:sz w:val="28"/>
+          <w:szCs w:val="28"/>
+          <w:lang w:val="en-US"/>
+        </w:rPr>
+        <w:t>how each reference is correctly formatted, it is also in alphabetical order. There’s a really quick and easy way to do this in word which I can show you later if we have time. Also, each reference is indented from the second line.</w:t>
+      </w:r>
+    </w:p>
+    <w:p>
+      <w:pPr>
+        <w:rPr>
+          <w:b/>
+          <w:bCs/>
+          <w:sz w:val="40"/>
+          <w:szCs w:val="40"/>
+          <w:lang w:val="en-US"/>
+        </w:rPr>
+      </w:pPr>
+      <w:r>
+        <w:rPr>
+          <w:b/>
+          <w:bCs/>
+          <w:sz w:val="40"/>
+          <w:szCs w:val="40"/>
+          <w:lang w:val="en-US"/>
+        </w:rPr>
         <w:t>Intext Referencing</w:t>
       </w:r>
     </w:p>
@@ -1235,15 +1542,85 @@
           <w:szCs w:val="28"/>
           <w:lang w:val="en-US"/>
         </w:rPr>
-        <w:t>Now in-text referencing is the easiest part of referencing and the best way to avoid getting pinged for plagiarism. There are online sites that you can run your assignments through that check for online similarities that can assist you too</w:t>
-      </w:r>
-      <w:r>
-        <w:rPr>
-          <w:sz w:val="28"/>
-          <w:szCs w:val="28"/>
-          <w:lang w:val="en-US"/>
-        </w:rPr>
-        <w:t xml:space="preserve">, these help you make sure that the bulk of your information is your own words and any else is correctly quoted and referenced. Let’s look at an example. This is an example for a quote, see how the page number is included? If you’re quoting, </w:t>
+        <w:t xml:space="preserve">Now in-text referencing is the easiest part of referencing and the best way to avoid getting pinged for plagiarism. There are online sites that you can run your assignments through that </w:t>
+      </w:r>
+      <w:r>
+        <w:rPr>
+          <w:sz w:val="28"/>
+          <w:szCs w:val="28"/>
+          <w:lang w:val="en-US"/>
+        </w:rPr>
+        <w:t xml:space="preserve">will </w:t>
+      </w:r>
+      <w:r>
+        <w:rPr>
+          <w:sz w:val="28"/>
+          <w:szCs w:val="28"/>
+          <w:lang w:val="en-US"/>
+        </w:rPr>
+        <w:t>check for online similarities that can assist you too</w:t>
+      </w:r>
+      <w:r>
+        <w:rPr>
+          <w:sz w:val="28"/>
+          <w:szCs w:val="28"/>
+          <w:lang w:val="en-US"/>
+        </w:rPr>
+        <w:t>, these help you make sure that the bulk of your information is your own words and any</w:t>
+      </w:r>
+      <w:r>
+        <w:rPr>
+          <w:sz w:val="28"/>
+          <w:szCs w:val="28"/>
+          <w:lang w:val="en-US"/>
+        </w:rPr>
+        <w:t>thing</w:t>
+      </w:r>
+      <w:r>
+        <w:rPr>
+          <w:sz w:val="28"/>
+          <w:szCs w:val="28"/>
+          <w:lang w:val="en-US"/>
+        </w:rPr>
+        <w:t xml:space="preserve"> else is correctly quoted and referenced. Let’s look at an example. </w:t>
+      </w:r>
+    </w:p>
+    <w:p>
+      <w:pPr>
+        <w:rPr>
+          <w:b/>
+          <w:bCs/>
+          <w:sz w:val="40"/>
+          <w:szCs w:val="40"/>
+          <w:lang w:val="en-US"/>
+        </w:rPr>
+      </w:pPr>
+      <w:r>
+        <w:rPr>
+          <w:b/>
+          <w:bCs/>
+          <w:sz w:val="40"/>
+          <w:szCs w:val="40"/>
+          <w:lang w:val="en-US"/>
+        </w:rPr>
+        <w:t>Quote Reference Example</w:t>
+      </w:r>
+    </w:p>
+    <w:p>
+      <w:pPr>
+        <w:rPr>
+          <w:sz w:val="28"/>
+          <w:szCs w:val="28"/>
+          <w:lang w:val="en-US"/>
+        </w:rPr>
+      </w:pPr>
+      <w:r>
+        <w:rPr>
+          <w:sz w:val="28"/>
+          <w:szCs w:val="28"/>
+          <w:lang w:val="en-US"/>
+        </w:rPr>
+        <w:t xml:space="preserve">This is an example for a quote, see how the page number is included? If you’re quoting, </w:t>
       </w:r>
       <w:r>
         <w:rPr>
@@ -1304,7 +1681,23 @@
           <w:szCs w:val="28"/>
           <w:lang w:val="en-US"/>
         </w:rPr>
-        <w:t>Now for some general advice.</w:t>
+        <w:t xml:space="preserve">Now for some general </w:t>
+      </w:r>
+      <w:r>
+        <w:rPr>
+          <w:sz w:val="28"/>
+          <w:szCs w:val="28"/>
+          <w:lang w:val="en-US"/>
+        </w:rPr>
+        <w:t xml:space="preserve">report writing </w:t>
+      </w:r>
+      <w:r>
+        <w:rPr>
+          <w:sz w:val="28"/>
+          <w:szCs w:val="28"/>
+          <w:lang w:val="en-US"/>
+        </w:rPr>
+        <w:t>advice.</w:t>
       </w:r>
     </w:p>
     <w:p>
@@ -1352,34 +1745,30 @@
         </w:rPr>
         <w:t xml:space="preserve">Just writing out your headings </w:t>
       </w:r>
-      <w:proofErr w:type="gramStart"/>
-      <w:r>
-        <w:rPr>
-          <w:sz w:val="28"/>
-          <w:szCs w:val="28"/>
-          <w:lang w:val="en-US"/>
-        </w:rPr>
-        <w:t>are</w:t>
-      </w:r>
-      <w:proofErr w:type="gramEnd"/>
-      <w:r>
-        <w:rPr>
-          <w:sz w:val="28"/>
-          <w:szCs w:val="28"/>
-          <w:lang w:val="en-US"/>
-        </w:rPr>
-        <w:t xml:space="preserve"> a really good way to break down your assignments, you can aim to write a section each day or every couple of days and use this as </w:t>
-      </w:r>
-      <w:proofErr w:type="gramStart"/>
-      <w:r>
-        <w:rPr>
-          <w:sz w:val="28"/>
-          <w:szCs w:val="28"/>
-          <w:lang w:val="en-US"/>
-        </w:rPr>
-        <w:t>you</w:t>
-      </w:r>
-      <w:proofErr w:type="gramEnd"/>
+      <w:r>
+        <w:rPr>
+          <w:sz w:val="28"/>
+          <w:szCs w:val="28"/>
+          <w:lang w:val="en-US"/>
+        </w:rPr>
+        <w:t>is</w:t>
+      </w:r>
+      <w:r>
+        <w:rPr>
+          <w:sz w:val="28"/>
+          <w:szCs w:val="28"/>
+          <w:lang w:val="en-US"/>
+        </w:rPr>
+        <w:t xml:space="preserve"> a really good way to break down your assignments, you can aim to write a section each day or every couple of days and use this as you</w:t>
+      </w:r>
+      <w:r>
+        <w:rPr>
+          <w:sz w:val="28"/>
+          <w:szCs w:val="28"/>
+          <w:lang w:val="en-US"/>
+        </w:rPr>
+        <w:t>r</w:t>
+      </w:r>
       <w:r>
         <w:rPr>
           <w:sz w:val="28"/>
@@ -1408,43 +1797,7 @@
           <w:szCs w:val="28"/>
           <w:lang w:val="en-US"/>
         </w:rPr>
-        <w:t xml:space="preserve">Don’t </w:t>
-      </w:r>
-      <w:proofErr w:type="gramStart"/>
-      <w:r>
-        <w:rPr>
-          <w:sz w:val="28"/>
-          <w:szCs w:val="28"/>
-          <w:lang w:val="en-US"/>
-        </w:rPr>
-        <w:t>proof read</w:t>
-      </w:r>
-      <w:proofErr w:type="gramEnd"/>
-      <w:r>
-        <w:rPr>
-          <w:sz w:val="28"/>
-          <w:szCs w:val="28"/>
-          <w:lang w:val="en-US"/>
-        </w:rPr>
-        <w:t xml:space="preserve"> immediately after writing something. What you’ve written is too fresh in your head and you won’t pick up on your own mistakes. When I’m writing an assignment, I write a draft section and either call it a day or move on to something completely different. I </w:t>
-      </w:r>
-      <w:proofErr w:type="gramStart"/>
-      <w:r>
-        <w:rPr>
-          <w:sz w:val="28"/>
-          <w:szCs w:val="28"/>
-          <w:lang w:val="en-US"/>
-        </w:rPr>
-        <w:t>proof read</w:t>
-      </w:r>
-      <w:proofErr w:type="gramEnd"/>
-      <w:r>
-        <w:rPr>
-          <w:sz w:val="28"/>
-          <w:szCs w:val="28"/>
-          <w:lang w:val="en-US"/>
-        </w:rPr>
-        <w:t xml:space="preserve"> that section the next time I’m working on the assignment. That way I’m far less likely to miss errors and typos. Even better is having someone else proofread for you, what makes sense to you may not make sense to the reader. </w:t>
+        <w:t xml:space="preserve">Don’t proofread immediately after writing something. What you’ve written is too fresh in your head and you won’t pick up on your own mistakes. When I’m writing an assignment, I write a draft section and either call it a day or move on to something completely different. I proofread that section the next time I’m working on the assignment. That way I’m far less likely to miss errors and typos. Even better is having someone else proofread for you, what makes sense to you may not make sense to the reader. </w:t>
       </w:r>
     </w:p>
     <w:p>
@@ -1466,6 +1819,7 @@
           <w:szCs w:val="28"/>
           <w:lang w:val="en-US"/>
         </w:rPr>
+        <w:lastRenderedPageBreak/>
         <w:t>Stick to what you’ve been asked to do. Refer back to your assignment handout and marking rubric often, this will help stop any rambling or missing vital points that you should include.</w:t>
       </w:r>
     </w:p>
@@ -1510,7 +1864,23 @@
           <w:szCs w:val="28"/>
           <w:lang w:val="en-US"/>
         </w:rPr>
-        <w:t>Always reference as you go, it is very annoying having to go back and find where you read something. It will save you a lot of time later if you reference throughout your writing time.</w:t>
+        <w:t xml:space="preserve">Always reference as you go, it is very annoying having to go back and find where you read something. It will save you a lot of time later if you reference throughout your </w:t>
+      </w:r>
+      <w:r>
+        <w:rPr>
+          <w:sz w:val="28"/>
+          <w:szCs w:val="28"/>
+          <w:lang w:val="en-US"/>
+        </w:rPr>
+        <w:t>assignment writing, rather than doing it at the very end</w:t>
+      </w:r>
+      <w:r>
+        <w:rPr>
+          <w:sz w:val="28"/>
+          <w:szCs w:val="28"/>
+          <w:lang w:val="en-US"/>
+        </w:rPr>
+        <w:t>.</w:t>
       </w:r>
     </w:p>
     <w:p>
@@ -1532,8 +1902,7 @@
           <w:szCs w:val="28"/>
           <w:lang w:val="en-US"/>
         </w:rPr>
-        <w:lastRenderedPageBreak/>
-        <w:t>Get feedback from your lecturers. If you’re not sure about something, ask! Don’t lose marks because you weren’t sure about something. Your lecturers are a resource to your studies, use them!</w:t>
+        <w:t>Get feedback from your lecturers. If you’re not sure about something, ask! Don’t lose marks because you weren’t sure. Your lecturers are a resource to your studies, use them!</w:t>
       </w:r>
     </w:p>
     <w:p>
@@ -1555,6 +1924,28 @@
           <w:szCs w:val="28"/>
           <w:lang w:val="en-US"/>
         </w:rPr>
+        <w:t>Save things as you go, make use of your one drive at tech. NEVER only save things locally. If something happens to your computer or laptop and you can’t get it working again…YOU WILL LOSE EVERYTHING!</w:t>
+      </w:r>
+    </w:p>
+    <w:p>
+      <w:pPr>
+        <w:pStyle w:val="ListParagraph"/>
+        <w:numPr>
+          <w:ilvl w:val="0"/>
+          <w:numId w:val="1"/>
+        </w:numPr>
+        <w:rPr>
+          <w:sz w:val="28"/>
+          <w:szCs w:val="28"/>
+          <w:lang w:val="en-US"/>
+        </w:rPr>
+      </w:pPr>
+      <w:r>
+        <w:rPr>
+          <w:sz w:val="28"/>
+          <w:szCs w:val="28"/>
+          <w:lang w:val="en-US"/>
+        </w:rPr>
         <w:t>Finally, formatting – Don’t have big empty spaces between headings and sections. Be consistent with your spacing</w:t>
       </w:r>
       <w:r>
@@ -1571,7 +1962,23 @@
           <w:szCs w:val="28"/>
           <w:lang w:val="en-US"/>
         </w:rPr>
-        <w:t xml:space="preserve"> and fonts. Choose a font style and size that is easy on the eyes. </w:t>
+        <w:t xml:space="preserve"> and fonts. Choose a font style and size that is easy on the eyes</w:t>
+      </w:r>
+      <w:r>
+        <w:rPr>
+          <w:sz w:val="28"/>
+          <w:szCs w:val="28"/>
+          <w:lang w:val="en-US"/>
+        </w:rPr>
+        <w:t xml:space="preserve"> and keep using this style throughout the report</w:t>
+      </w:r>
+      <w:r>
+        <w:rPr>
+          <w:sz w:val="28"/>
+          <w:szCs w:val="28"/>
+          <w:lang w:val="en-US"/>
+        </w:rPr>
+        <w:t xml:space="preserve">. </w:t>
       </w:r>
       <w:r>
         <w:rPr>
@@ -1581,6 +1988,14 @@
         </w:rPr>
         <w:t>Keep your text left aligned but center your images!</w:t>
       </w:r>
+      <w:r>
+        <w:rPr>
+          <w:sz w:val="28"/>
+          <w:szCs w:val="28"/>
+          <w:lang w:val="en-US"/>
+        </w:rPr>
+        <w:t xml:space="preserve"> Also make use of the line spacing feature on Word, it makes reading much easier.</w:t>
+      </w:r>
     </w:p>
     <w:p>
       <w:pPr>
@@ -1676,15 +2091,7 @@
           <w:szCs w:val="28"/>
           <w:lang w:val="en-US"/>
         </w:rPr>
-        <w:t>Let’s get started. If everyone could please</w:t>
-      </w:r>
-      <w:r>
-        <w:rPr>
-          <w:sz w:val="28"/>
-          <w:szCs w:val="28"/>
-          <w:lang w:val="en-US"/>
-        </w:rPr>
-        <w:t xml:space="preserve"> open a blank word document on your computer and I will do this will you step by step….</w:t>
+        <w:t>Let’s get started. If everyone could please open a blank word document on your computer and I will do this will you step by step….</w:t>
       </w:r>
     </w:p>
     <w:p>
@@ -1741,23 +2148,7 @@
           <w:sz w:val="28"/>
           <w:szCs w:val="28"/>
         </w:rPr>
-        <w:t>Caulfield, J. (2020, May 1). </w:t>
-      </w:r>
-      <w:r>
-        <w:rPr>
-          <w:color w:val="000000" w:themeColor="text1"/>
-          <w:sz w:val="28"/>
-          <w:szCs w:val="28"/>
-        </w:rPr>
-        <w:t>Harvard</w:t>
-      </w:r>
-      <w:r>
-        <w:rPr>
-          <w:color w:val="000000" w:themeColor="text1"/>
-          <w:sz w:val="28"/>
-          <w:szCs w:val="28"/>
-        </w:rPr>
-        <w:t xml:space="preserve"> Reference List [Image]. </w:t>
+        <w:t xml:space="preserve">Caulfield, J. (2020, May 1). Harvard Reference List [Image]. </w:t>
       </w:r>
       <w:hyperlink r:id="rId5" w:history="1">
         <w:r>

</xml_diff>

<commit_message>
minor edits to speech and presentation slides, add student reponses from survey to TNA, review plan based on responses
</commit_message>
<xml_diff>
--- a/Presentation Speech Notes.docx
+++ b/Presentation Speech Notes.docx
@@ -100,43 +100,7 @@
           <w:szCs w:val="28"/>
           <w:lang w:val="en-US"/>
         </w:rPr>
-        <w:t xml:space="preserve">So first off, who likes writing reports? Hands up </w:t>
-      </w:r>
-      <w:proofErr w:type="gramStart"/>
-      <w:r>
-        <w:rPr>
-          <w:sz w:val="28"/>
-          <w:szCs w:val="28"/>
-          <w:lang w:val="en-US"/>
-        </w:rPr>
-        <w:t>for</w:t>
-      </w:r>
-      <w:proofErr w:type="gramEnd"/>
-      <w:r>
-        <w:rPr>
-          <w:sz w:val="28"/>
-          <w:szCs w:val="28"/>
-          <w:lang w:val="en-US"/>
-        </w:rPr>
-        <w:t xml:space="preserve"> yes? Hands up </w:t>
-      </w:r>
-      <w:proofErr w:type="gramStart"/>
-      <w:r>
-        <w:rPr>
-          <w:sz w:val="28"/>
-          <w:szCs w:val="28"/>
-          <w:lang w:val="en-US"/>
-        </w:rPr>
-        <w:t>for</w:t>
-      </w:r>
-      <w:proofErr w:type="gramEnd"/>
-      <w:r>
-        <w:rPr>
-          <w:sz w:val="28"/>
-          <w:szCs w:val="28"/>
-          <w:lang w:val="en-US"/>
-        </w:rPr>
-        <w:t xml:space="preserve"> no? right. And who likes writing references? Hands up, yes? No? That’s ok! You’re IT students, it’s very normal for us to not want to spend our time writing! We like to do things, we like to write code, we like to be creative with web designs, we like to build things physically. But</w:t>
+        <w:t>So first off, who likes writing reports? Hands up for yes? Hands up for no? right. And who likes writing references? Hands up, yes? No? That’s ok! You’re IT students, it’s very normal for us to not want to spend our time writing! We like to do things, we like to write code, we like to be creative with web designs, we like to build things physically. But</w:t>
       </w:r>
       <w:r>
         <w:rPr>
@@ -445,7 +409,6 @@
         </w:rPr>
         <w:t xml:space="preserve"> you can make them yourself or if you’re using </w:t>
       </w:r>
-      <w:proofErr w:type="gramStart"/>
       <w:r>
         <w:rPr>
           <w:sz w:val="28"/>
@@ -460,16 +423,7 @@
           <w:szCs w:val="28"/>
           <w:lang w:val="en-US"/>
         </w:rPr>
-        <w:t>ord</w:t>
-      </w:r>
-      <w:proofErr w:type="gramEnd"/>
-      <w:r>
-        <w:rPr>
-          <w:sz w:val="28"/>
-          <w:szCs w:val="28"/>
-          <w:lang w:val="en-US"/>
-        </w:rPr>
-        <w:t xml:space="preserve"> you can have predesigned cover pages inserted into your report. I personally prefer the predesigned word cover pages as I tend to get fussy about images and alignment which means I waste a lot of time doing something I don’t really need to spend time on. Usually</w:t>
+        <w:t>ord you can have predesigned cover pages inserted into your report. I personally prefer the predesigned word cover pages as I tend to get fussy about images and alignment which means I waste a lot of time doing something I don’t really need to spend time on. Usually</w:t>
       </w:r>
       <w:r>
         <w:rPr>
@@ -1101,23 +1055,13 @@
           <w:lang w:val="en-US"/>
         </w:rPr>
       </w:pPr>
-      <w:proofErr w:type="gramStart"/>
-      <w:r>
-        <w:rPr>
-          <w:sz w:val="28"/>
-          <w:szCs w:val="28"/>
-          <w:lang w:val="en-US"/>
-        </w:rPr>
-        <w:t>So</w:t>
-      </w:r>
-      <w:proofErr w:type="gramEnd"/>
-      <w:r>
-        <w:rPr>
-          <w:sz w:val="28"/>
-          <w:szCs w:val="28"/>
-          <w:lang w:val="en-US"/>
-        </w:rPr>
-        <w:t xml:space="preserve"> you might have heard people talk about academic writing vs. technical writing, in regards to reports. Technical reports are quite specific</w:t>
+      <w:r>
+        <w:rPr>
+          <w:sz w:val="28"/>
+          <w:szCs w:val="28"/>
+          <w:lang w:val="en-US"/>
+        </w:rPr>
+        <w:t>So you might have heard people talk about academic writing vs. technical writing, in regards to reports. Technical reports are quite specific</w:t>
       </w:r>
       <w:r>
         <w:rPr>
@@ -1181,25 +1125,7 @@
           <w:szCs w:val="28"/>
           <w:lang w:val="en-US"/>
         </w:rPr>
-        <w:t xml:space="preserve"> usually more focused on theories and discussion of those theories. Or discussion of research that was undertaken and how that compares to previous research. If you stay in </w:t>
-      </w:r>
-      <w:proofErr w:type="gramStart"/>
-      <w:r>
-        <w:rPr>
-          <w:sz w:val="28"/>
-          <w:szCs w:val="28"/>
-          <w:lang w:val="en-US"/>
-        </w:rPr>
-        <w:t>IT</w:t>
-      </w:r>
-      <w:proofErr w:type="gramEnd"/>
-      <w:r>
-        <w:rPr>
-          <w:sz w:val="28"/>
-          <w:szCs w:val="28"/>
-          <w:lang w:val="en-US"/>
-        </w:rPr>
-        <w:t xml:space="preserve"> you will continue with technical writing</w:t>
+        <w:t xml:space="preserve"> usually more focused on theories and discussion of those theories. Or discussion of research that was undertaken and how that compares to previous research. If you stay in IT you will continue with technical writing</w:t>
       </w:r>
       <w:r>
         <w:rPr>
@@ -1216,7 +1142,7 @@
           <w:lang w:val="en-US"/>
         </w:rPr>
         <w:lastRenderedPageBreak/>
-        <w:t>academic writing which is great because you’ll avoid writing literature reviews which are an absolute nightmare to write. I know from personal experience.</w:t>
+        <w:t>academic writing which is great because you’ll avoid writing lit reviews which are an absolute nightmare to write. I know from personal experience.</w:t>
       </w:r>
     </w:p>
     <w:p>
@@ -1332,7 +1258,23 @@
           <w:szCs w:val="28"/>
           <w:lang w:val="en-US"/>
         </w:rPr>
-        <w:t xml:space="preserve">I know plagiarism can be a bit of a scary word but it’s very easy to avoid. That’s why correct referencing is so important. If something is not your idea, it should be referenced. Where possible always paraphrase over quoting. Because this helps demonstrate your own understanding of the topic. You should only quote when it is absolutely necessary or if by paraphrasing it would take meaning away from </w:t>
+        <w:t>I know plagiarism can be a bit of a scary word but it’s very easy to avoid. That’s why correct referencing is so important. If something is not your idea</w:t>
+      </w:r>
+      <w:r>
+        <w:rPr>
+          <w:sz w:val="28"/>
+          <w:szCs w:val="28"/>
+          <w:lang w:val="en-US"/>
+        </w:rPr>
+        <w:t xml:space="preserve"> or your information</w:t>
+      </w:r>
+      <w:r>
+        <w:rPr>
+          <w:sz w:val="28"/>
+          <w:szCs w:val="28"/>
+          <w:lang w:val="en-US"/>
+        </w:rPr>
+        <w:t xml:space="preserve">, it should be referenced. Where possible always paraphrase over quoting. Because this helps demonstrate your own understanding of the topic. You should only quote when it is absolutely necessary or if by paraphrasing it would take meaning away from </w:t>
       </w:r>
       <w:r>
         <w:rPr>
@@ -1455,39 +1397,18 @@
     <w:p>
       <w:pPr>
         <w:rPr>
-          <w:b/>
-          <w:bCs/>
-          <w:sz w:val="40"/>
-          <w:szCs w:val="40"/>
-          <w:lang w:val="en-US"/>
-        </w:rPr>
-      </w:pPr>
-      <w:r>
-        <w:rPr>
-          <w:b/>
-          <w:bCs/>
-          <w:sz w:val="40"/>
-          <w:szCs w:val="40"/>
+          <w:sz w:val="28"/>
+          <w:szCs w:val="28"/>
+          <w:lang w:val="en-US"/>
+        </w:rPr>
+      </w:pPr>
+      <w:r>
+        <w:rPr>
+          <w:sz w:val="28"/>
+          <w:szCs w:val="28"/>
           <w:lang w:val="en-US"/>
         </w:rPr>
         <w:lastRenderedPageBreak/>
-        <w:t>Reference List Example</w:t>
-      </w:r>
-    </w:p>
-    <w:p>
-      <w:pPr>
-        <w:rPr>
-          <w:sz w:val="28"/>
-          <w:szCs w:val="28"/>
-          <w:lang w:val="en-US"/>
-        </w:rPr>
-      </w:pPr>
-      <w:r>
-        <w:rPr>
-          <w:sz w:val="28"/>
-          <w:szCs w:val="28"/>
-          <w:lang w:val="en-US"/>
-        </w:rPr>
         <w:t xml:space="preserve">See </w:t>
       </w:r>
       <w:r>
@@ -1583,27 +1504,6 @@
           <w:lang w:val="en-US"/>
         </w:rPr>
         <w:t xml:space="preserve"> else is correctly quoted and referenced. Let’s look at an example. </w:t>
-      </w:r>
-    </w:p>
-    <w:p>
-      <w:pPr>
-        <w:rPr>
-          <w:b/>
-          <w:bCs/>
-          <w:sz w:val="40"/>
-          <w:szCs w:val="40"/>
-          <w:lang w:val="en-US"/>
-        </w:rPr>
-      </w:pPr>
-      <w:r>
-        <w:rPr>
-          <w:b/>
-          <w:bCs/>
-          <w:sz w:val="40"/>
-          <w:szCs w:val="40"/>
-          <w:lang w:val="en-US"/>
-        </w:rPr>
-        <w:t>Quote Reference Example</w:t>
       </w:r>
     </w:p>
     <w:p>
@@ -1819,7 +1719,6 @@
           <w:szCs w:val="28"/>
           <w:lang w:val="en-US"/>
         </w:rPr>
-        <w:lastRenderedPageBreak/>
         <w:t>Stick to what you’ve been asked to do. Refer back to your assignment handout and marking rubric often, this will help stop any rambling or missing vital points that you should include.</w:t>
       </w:r>
     </w:p>
@@ -1842,6 +1741,7 @@
           <w:szCs w:val="28"/>
           <w:lang w:val="en-US"/>
         </w:rPr>
+        <w:lastRenderedPageBreak/>
         <w:t>Make sure your information is relevant to the scope of your project. Especially images!</w:t>
       </w:r>
     </w:p>
@@ -2148,7 +2048,25 @@
           <w:sz w:val="28"/>
           <w:szCs w:val="28"/>
         </w:rPr>
-        <w:t xml:space="preserve">Caulfield, J. (2020, May 1). Harvard Reference List [Image]. </w:t>
+        <w:t>Caulfield, J. (2020, May 1). </w:t>
+      </w:r>
+      <w:r>
+        <w:rPr>
+          <w:i/>
+          <w:iCs/>
+          <w:color w:val="000000" w:themeColor="text1"/>
+          <w:sz w:val="28"/>
+          <w:szCs w:val="28"/>
+        </w:rPr>
+        <w:t>Harvard Reference List</w:t>
+      </w:r>
+      <w:r>
+        <w:rPr>
+          <w:color w:val="000000" w:themeColor="text1"/>
+          <w:sz w:val="28"/>
+          <w:szCs w:val="28"/>
+        </w:rPr>
+        <w:t xml:space="preserve">[Image]. </w:t>
       </w:r>
       <w:hyperlink r:id="rId5" w:history="1">
         <w:r>
@@ -2177,7 +2095,25 @@
           <w:sz w:val="28"/>
           <w:szCs w:val="28"/>
         </w:rPr>
-        <w:t>Caulfield, J. (2022, November 7). Harvard style bibliography | Format &amp; examples. Scribbr. </w:t>
+        <w:t xml:space="preserve">Caulfield, J. (2022, November 7). </w:t>
+      </w:r>
+      <w:r>
+        <w:rPr>
+          <w:i/>
+          <w:iCs/>
+          <w:color w:val="000000" w:themeColor="text1"/>
+          <w:sz w:val="28"/>
+          <w:szCs w:val="28"/>
+        </w:rPr>
+        <w:t>Harvard style bibliography | Format &amp; examples</w:t>
+      </w:r>
+      <w:r>
+        <w:rPr>
+          <w:color w:val="000000" w:themeColor="text1"/>
+          <w:sz w:val="28"/>
+          <w:szCs w:val="28"/>
+        </w:rPr>
+        <w:t>. Scribbr. </w:t>
       </w:r>
       <w:hyperlink r:id="rId6" w:history="1">
         <w:r>
@@ -2206,7 +2142,25 @@
           <w:sz w:val="28"/>
           <w:szCs w:val="28"/>
         </w:rPr>
-        <w:t>Elmira. (2022, January 26). Technical vs. academic, creative, business, and literary writing: What is the difference? ClickHelp - Online Documentation Tool, Software for Technical Writers. </w:t>
+        <w:t xml:space="preserve">Elmira. (2022, January 26). </w:t>
+      </w:r>
+      <w:r>
+        <w:rPr>
+          <w:i/>
+          <w:iCs/>
+          <w:color w:val="000000" w:themeColor="text1"/>
+          <w:sz w:val="28"/>
+          <w:szCs w:val="28"/>
+        </w:rPr>
+        <w:t>Technical vs. academic, creative, business, and literary writing: What is the difference?</w:t>
+      </w:r>
+      <w:r>
+        <w:rPr>
+          <w:color w:val="000000" w:themeColor="text1"/>
+          <w:sz w:val="28"/>
+          <w:szCs w:val="28"/>
+        </w:rPr>
+        <w:t> ClickHelp - Online Documentation Tool, Software for Technical Writers. </w:t>
       </w:r>
       <w:hyperlink r:id="rId7" w:history="1">
         <w:r>
@@ -2235,7 +2189,25 @@
           <w:sz w:val="28"/>
           <w:szCs w:val="28"/>
         </w:rPr>
-        <w:t>Flores, E. (2022, November 30). How to cite a report in APA format + examples. StudyCrumb. </w:t>
+        <w:t xml:space="preserve">Flores, E. (2022, November 30). </w:t>
+      </w:r>
+      <w:r>
+        <w:rPr>
+          <w:i/>
+          <w:iCs/>
+          <w:color w:val="000000" w:themeColor="text1"/>
+          <w:sz w:val="28"/>
+          <w:szCs w:val="28"/>
+        </w:rPr>
+        <w:t>How to cite a report in APA format + examples. </w:t>
+      </w:r>
+      <w:r>
+        <w:rPr>
+          <w:color w:val="000000" w:themeColor="text1"/>
+          <w:sz w:val="28"/>
+          <w:szCs w:val="28"/>
+        </w:rPr>
+        <w:t>StudyCrumb. </w:t>
       </w:r>
       <w:hyperlink r:id="rId8" w:history="1">
         <w:r>
@@ -2264,7 +2236,25 @@
           <w:sz w:val="28"/>
           <w:szCs w:val="28"/>
         </w:rPr>
-        <w:t xml:space="preserve">Flores, E. (2023, May 11). Reference Example [Image]. </w:t>
+        <w:t>Flores, E. (2023, May 11). </w:t>
+      </w:r>
+      <w:r>
+        <w:rPr>
+          <w:i/>
+          <w:iCs/>
+          <w:color w:val="000000" w:themeColor="text1"/>
+          <w:sz w:val="28"/>
+          <w:szCs w:val="28"/>
+        </w:rPr>
+        <w:t>Reference Example</w:t>
+      </w:r>
+      <w:r>
+        <w:rPr>
+          <w:color w:val="000000" w:themeColor="text1"/>
+          <w:sz w:val="28"/>
+          <w:szCs w:val="28"/>
+        </w:rPr>
+        <w:t xml:space="preserve">[Image]. </w:t>
       </w:r>
       <w:hyperlink r:id="rId9" w:history="1">
         <w:r>
@@ -2303,7 +2293,27 @@
           <w:szCs w:val="28"/>
           <w:lang w:val="en-US"/>
         </w:rPr>
-        <w:t xml:space="preserve">W, A. (2022, July 7). Abstract vs executive summary: What are the differences? Help for Assessment Blog. </w:t>
+        <w:t xml:space="preserve">W, A. (2022, July 7). </w:t>
+      </w:r>
+      <w:r>
+        <w:rPr>
+          <w:i/>
+          <w:iCs/>
+          <w:color w:val="000000" w:themeColor="text1"/>
+          <w:sz w:val="28"/>
+          <w:szCs w:val="28"/>
+          <w:lang w:val="en-US"/>
+        </w:rPr>
+        <w:t>Abstract vs executive summary: What are the differences?</w:t>
+      </w:r>
+      <w:r>
+        <w:rPr>
+          <w:color w:val="000000" w:themeColor="text1"/>
+          <w:sz w:val="28"/>
+          <w:szCs w:val="28"/>
+          <w:lang w:val="en-US"/>
+        </w:rPr>
+        <w:t xml:space="preserve"> Help for Assessment Blog. </w:t>
       </w:r>
       <w:hyperlink r:id="rId10" w:history="1">
         <w:r>

</xml_diff>